<commit_message>
fixing some references, copying figures to submission folder
</commit_message>
<xml_diff>
--- a/submission/cover_letter.docx
+++ b/submission/cover_letter.docx
@@ -102,8 +102,17 @@
           <w:sz w:val="21"/>
           <w:szCs w:val="21"/>
         </w:rPr>
-        <w:t>Francois Galgani</w:t>
-      </w:r>
+        <w:t xml:space="preserve">Francois </w:t>
+      </w:r>
+      <w:proofErr w:type="spellStart"/>
+      <w:r>
+        <w:rPr>
+          <w:sz w:val="21"/>
+          <w:szCs w:val="21"/>
+        </w:rPr>
+        <w:t>Galgani</w:t>
+      </w:r>
+      <w:proofErr w:type="spellEnd"/>
       <w:r>
         <w:rPr>
           <w:sz w:val="21"/>
@@ -111,12 +120,21 @@
         </w:rPr>
         <w:t xml:space="preserve">, Dr. </w:t>
       </w:r>
-      <w:r>
-        <w:rPr>
-          <w:sz w:val="21"/>
-          <w:szCs w:val="21"/>
-        </w:rPr>
-        <w:t>Gui-Peng Yang</w:t>
+      <w:proofErr w:type="spellStart"/>
+      <w:r>
+        <w:rPr>
+          <w:sz w:val="21"/>
+          <w:szCs w:val="21"/>
+        </w:rPr>
+        <w:t>Gui</w:t>
+      </w:r>
+      <w:proofErr w:type="spellEnd"/>
+      <w:r>
+        <w:rPr>
+          <w:sz w:val="21"/>
+          <w:szCs w:val="21"/>
+        </w:rPr>
+        <w:t>-Peng Yang</w:t>
       </w:r>
       <w:r>
         <w:rPr>
@@ -130,8 +148,17 @@
           <w:sz w:val="21"/>
           <w:szCs w:val="21"/>
         </w:rPr>
-        <w:t>Michel Boufadel</w:t>
-      </w:r>
+        <w:t xml:space="preserve">Michel </w:t>
+      </w:r>
+      <w:proofErr w:type="spellStart"/>
+      <w:r>
+        <w:rPr>
+          <w:sz w:val="21"/>
+          <w:szCs w:val="21"/>
+        </w:rPr>
+        <w:t>Boufadel</w:t>
+      </w:r>
+      <w:proofErr w:type="spellEnd"/>
     </w:p>
     <w:p>
       <w:pPr>
@@ -405,7 +432,25 @@
           <w:sz w:val="21"/>
           <w:szCs w:val="21"/>
         </w:rPr>
-        <w:t xml:space="preserve"> at the facility.  Over a ten day period, an estimated 186 metric tons of total nitrogen were released to the bay, exceeding annual external average nutrient loads</w:t>
+        <w:t xml:space="preserve"> at the facility.  Over a </w:t>
+      </w:r>
+      <w:r>
+        <w:rPr>
+          <w:rFonts w:cs="Times New Roman"/>
+          <w:bCs/>
+          <w:sz w:val="21"/>
+          <w:szCs w:val="21"/>
+        </w:rPr>
+        <w:t>ten-day</w:t>
+      </w:r>
+      <w:r>
+        <w:rPr>
+          <w:rFonts w:cs="Times New Roman"/>
+          <w:bCs/>
+          <w:sz w:val="21"/>
+          <w:szCs w:val="21"/>
+        </w:rPr>
+        <w:t xml:space="preserve"> period, an estimated 186 metric tons of total nitrogen were released to the bay, exceeding annual external nutrient loads</w:t>
       </w:r>
       <w:r>
         <w:rPr>
@@ -432,7 +477,25 @@
           <w:sz w:val="21"/>
           <w:szCs w:val="21"/>
         </w:rPr>
-        <w:t xml:space="preserve">data types, including water quality, phytoplankton, macroalgae, and seagrasses.  Results from these datasets over a six month study period are evaluated relative to the decades of baseline monitoring data available for Tampa Bay.  </w:t>
+        <w:t xml:space="preserve">data types, including water quality, phytoplankton, macroalgae, and seagrasses.  Results from these datasets over a </w:t>
+      </w:r>
+      <w:r>
+        <w:rPr>
+          <w:rFonts w:cs="Times New Roman"/>
+          <w:bCs/>
+          <w:sz w:val="21"/>
+          <w:szCs w:val="21"/>
+        </w:rPr>
+        <w:t>six-month</w:t>
+      </w:r>
+      <w:r>
+        <w:rPr>
+          <w:rFonts w:cs="Times New Roman"/>
+          <w:bCs/>
+          <w:sz w:val="21"/>
+          <w:szCs w:val="21"/>
+        </w:rPr>
+        <w:t xml:space="preserve"> study period are evaluated relative to the decades of baseline monitoring data available for Tampa Bay.  </w:t>
       </w:r>
     </w:p>
     <w:p>
@@ -449,56 +512,14 @@
           <w:sz w:val="21"/>
           <w:szCs w:val="21"/>
         </w:rPr>
-        <w:t xml:space="preserve">Our </w:t>
-      </w:r>
-      <w:r>
-        <w:rPr>
-          <w:sz w:val="21"/>
-          <w:szCs w:val="21"/>
-        </w:rPr>
-        <w:t>results</w:t>
-      </w:r>
-      <w:r>
-        <w:rPr>
-          <w:sz w:val="21"/>
-          <w:szCs w:val="21"/>
-        </w:rPr>
-        <w:t xml:space="preserve"> ha</w:t>
-      </w:r>
-      <w:r>
-        <w:rPr>
-          <w:sz w:val="21"/>
-          <w:szCs w:val="21"/>
-        </w:rPr>
-        <w:t>ve</w:t>
-      </w:r>
-      <w:r>
-        <w:rPr>
-          <w:sz w:val="21"/>
-          <w:szCs w:val="21"/>
-        </w:rPr>
-        <w:t xml:space="preserve"> broad appeal</w:t>
-      </w:r>
-      <w:r>
-        <w:rPr>
-          <w:sz w:val="21"/>
-          <w:szCs w:val="21"/>
-        </w:rPr>
-        <w:t xml:space="preserve"> for the environmental concerns of legacy mining activities on </w:t>
-      </w:r>
-      <w:r>
-        <w:rPr>
-          <w:sz w:val="21"/>
-          <w:szCs w:val="21"/>
-        </w:rPr>
-        <w:t>coastal resources</w:t>
-      </w:r>
-      <w:r>
-        <w:rPr>
-          <w:sz w:val="21"/>
-          <w:szCs w:val="21"/>
-        </w:rPr>
-        <w:t xml:space="preserve">.  </w:t>
+        <w:t xml:space="preserve">The results in this paper support the larger conversation of how insufficient oversight and planning can lead to unintended environmental impacts. </w:t>
+      </w:r>
+      <w:r>
+        <w:rPr>
+          <w:sz w:val="21"/>
+          <w:szCs w:val="21"/>
+        </w:rPr>
+        <w:t xml:space="preserve"> </w:t>
       </w:r>
       <w:r>
         <w:rPr>
@@ -568,21 +589,63 @@
           <w:sz w:val="21"/>
           <w:szCs w:val="21"/>
         </w:rPr>
-        <w:t>these</w:t>
-      </w:r>
-      <w:r>
-        <w:rPr>
-          <w:sz w:val="21"/>
-          <w:szCs w:val="21"/>
-        </w:rPr>
-        <w:t xml:space="preserve"> facilities.  As a result, environmental resources and taxpayers </w:t>
-      </w:r>
-      <w:r>
-        <w:rPr>
-          <w:sz w:val="21"/>
-          <w:szCs w:val="21"/>
-        </w:rPr>
-        <w:t xml:space="preserve">are left to pay the cost of legacy mining facilities that have not been actively used for many years.  Piney Point is only one example of this broader phenomenon.  The results in this paper support the larger conversation of how insufficient oversight and planning can lead to unintended environmental impacts. </w:t>
+        <w:t>legacy</w:t>
+      </w:r>
+      <w:r>
+        <w:rPr>
+          <w:sz w:val="21"/>
+          <w:szCs w:val="21"/>
+        </w:rPr>
+        <w:t xml:space="preserve"> facilities.  As a result, environmental resources and taxpayers</w:t>
+      </w:r>
+      <w:r>
+        <w:rPr>
+          <w:sz w:val="21"/>
+          <w:szCs w:val="21"/>
+        </w:rPr>
+        <w:t xml:space="preserve"> </w:t>
+      </w:r>
+      <w:r>
+        <w:rPr>
+          <w:sz w:val="21"/>
+          <w:szCs w:val="21"/>
+        </w:rPr>
+        <w:t>often</w:t>
+      </w:r>
+      <w:r>
+        <w:rPr>
+          <w:sz w:val="21"/>
+          <w:szCs w:val="21"/>
+        </w:rPr>
+        <w:t xml:space="preserve"> pay the </w:t>
+      </w:r>
+      <w:r>
+        <w:rPr>
+          <w:sz w:val="21"/>
+          <w:szCs w:val="21"/>
+        </w:rPr>
+        <w:t xml:space="preserve">externalized </w:t>
+      </w:r>
+      <w:r>
+        <w:rPr>
+          <w:sz w:val="21"/>
+          <w:szCs w:val="21"/>
+        </w:rPr>
+        <w:t>cost</w:t>
+      </w:r>
+      <w:r>
+        <w:rPr>
+          <w:sz w:val="21"/>
+          <w:szCs w:val="21"/>
+        </w:rPr>
+        <w:t>s</w:t>
+      </w:r>
+      <w:r>
+        <w:rPr>
+          <w:sz w:val="21"/>
+          <w:szCs w:val="21"/>
+        </w:rPr>
+        <w:t>.  Piney Point is only one example of this broader phenomenon.</w:t>
       </w:r>
     </w:p>
     <w:p>

</xml_diff>